<commit_message>
rebuild pages at 1ae5dad
</commit_message>
<xml_diff>
--- a/ashley.hindmarsh.cv.docx
+++ b/ashley.hindmarsh.cv.docx
@@ -6,10 +6,10 @@
       <w:pPr>
         <w:pStyle w:val="Heading1"/>
       </w:pPr>
-      <w:bookmarkStart w:id="21" w:name="ashley-hindmarsh---curriculum-vitae---28-jan-2016"/>
+      <w:bookmarkStart w:id="21" w:name="ashley-hindmarsh---curriculum-vitae---5-apr-2016"/>
       <w:bookmarkEnd w:id="21"/>
       <w:r>
-        <w:t xml:space="preserve">Ashley Hindmarsh - Curriculum Vitae - 28 Jan 2016</w:t>
+        <w:t xml:space="preserve">Ashley Hindmarsh - Curriculum Vitae - 5 Apr 2016</w:t>
       </w:r>
     </w:p>
     <w:p>
@@ -131,7 +131,7 @@
         </w:numPr>
       </w:pPr>
       <w:r>
-        <w:t xml:space="preserve">20 years experience as a Java and Perl developer.</w:t>
+        <w:t xml:space="preserve">Experienced Java and Perl developer.</w:t>
       </w:r>
     </w:p>
     <w:p>
@@ -368,19 +368,7 @@
         </w:numPr>
       </w:pPr>
       <w:r>
-        <w:t xml:space="preserve">Caching - (Memcache, Apache/mod_cache)</w:t>
-      </w:r>
-    </w:p>
-    <w:p>
-      <w:pPr>
-        <w:pStyle w:val="Compact"/>
-        <w:numPr>
-          <w:numId w:val="1004"/>
-          <w:ilvl w:val="0"/>
-        </w:numPr>
-      </w:pPr>
-      <w:r>
-        <w:t xml:space="preserve">Data structure: Storage and messaging (include schema design) using XML, JSON, Protobuf.</w:t>
+        <w:t xml:space="preserve">Data and metadata representation: Storage and messaging (include schema design) using XML, JSON, Protobuf.</w:t>
       </w:r>
     </w:p>
     <w:p>
@@ -414,7 +402,7 @@
         </w:numPr>
       </w:pPr>
       <w:r>
-        <w:t xml:space="preserve">Architecture: for scale, availability, maintainability, API design, caching, volumetrics, microservices</w:t>
+        <w:t xml:space="preserve">Web-scale architecture: availability, maintainability, API design, caching, volumetrics, microservices</w:t>
       </w:r>
     </w:p>
     <w:p>
@@ -450,7 +438,7 @@
         </w:numPr>
       </w:pPr>
       <w:r>
-        <w:t xml:space="preserve">Web Server: Tomcat, Apache httpd, Jetty</w:t>
+        <w:t xml:space="preserve">Search Engine Optimisation (SEO) - mainly for Google (Analytics), focus on engineering practice to support SEO requirements.</w:t>
       </w:r>
     </w:p>
     <w:p>
@@ -514,7 +502,7 @@
         <w:rPr>
           <w:b/>
         </w:rPr>
-        <w:t xml:space="preserve">Senior Software Developer (SEO)</w:t>
+        <w:t xml:space="preserve">Lead Software Engineer (SEO)</w:t>
       </w:r>
       <w:r>
         <w:t xml:space="preserve"> </w:t>
@@ -532,6 +520,18 @@
         </w:numPr>
       </w:pPr>
       <w:r>
+        <w:t xml:space="preserve">Tasked with re-engineering of SEO support to support long-term transformation from a monolithic site to SOA; includes setting-up a permanent SEO engineering team.</w:t>
+      </w:r>
+    </w:p>
+    <w:p>
+      <w:pPr>
+        <w:pStyle w:val="Compact"/>
+        <w:numPr>
+          <w:numId w:val="1006"/>
+          <w:ilvl w:val="0"/>
+        </w:numPr>
+      </w:pPr>
+      <w:r>
         <w:t xml:space="preserve">Developing internal SEO engineering platform and reporting framework, for a major website which relies hugely on organic SEO traffic.</w:t>
       </w:r>
     </w:p>
@@ -544,19 +544,7 @@
         </w:numPr>
       </w:pPr>
       <w:r>
-        <w:t xml:space="preserve">HTML, Javascript, Perl, Google APIs, Google Analytics, AWS Redshift, Birst BI tools.</w:t>
-      </w:r>
-    </w:p>
-    <w:p>
-      <w:pPr>
-        <w:pStyle w:val="Compact"/>
-        <w:numPr>
-          <w:numId w:val="1006"/>
-          <w:ilvl w:val="0"/>
-        </w:numPr>
-      </w:pPr>
-      <w:r>
-        <w:t xml:space="preserve">Agile design and build of services supporting client-facing and back-end APIs, supporting OTT services.</w:t>
+        <w:t xml:space="preserve">Perl, Java, HTML/CSS, Javascript, Perl, Google APIs, Google Analytics, AWS Redshift, Birst BI tools.</w:t>
       </w:r>
     </w:p>
     <w:p>
@@ -564,7 +552,7 @@
         <w:rPr>
           <w:b/>
         </w:rPr>
-        <w:t xml:space="preserve">Senior Software Developer</w:t>
+        <w:t xml:space="preserve">Senior Software Engineer</w:t>
       </w:r>
       <w:r>
         <w:t xml:space="preserve"> </w:t>
@@ -582,7 +570,7 @@
         </w:numPr>
       </w:pPr>
       <w:r>
-        <w:t xml:space="preserve">Agile design and build of services supporting client-facing and back-end APIs, supporting OTT services.</w:t>
+        <w:t xml:space="preserve">Working within small Agile teamss, developing services to support both OTT client-facing and back-end APIs.</w:t>
       </w:r>
     </w:p>
     <w:p>
@@ -594,7 +582,7 @@
         </w:numPr>
       </w:pPr>
       <w:r>
-        <w:t xml:space="preserve">Java, Cassandra, Jersey, AWS+Ansible, Docker, Jenkins, AppDynamics, Graphite+Grafana.</w:t>
+        <w:t xml:space="preserve">Tech: Java, Cassandra, Jersey, AWS+Ansible, Docker, Jenkins, AppDynamics, Graphite+Grafana.</w:t>
       </w:r>
     </w:p>
     <w:p>
@@ -625,6 +613,18 @@
           <w:b/>
         </w:rPr>
         <w:t xml:space="preserve">Team Lead / Principal Software Engineer</w:t>
+      </w:r>
+    </w:p>
+    <w:p>
+      <w:pPr>
+        <w:pStyle w:val="Compact"/>
+        <w:numPr>
+          <w:numId w:val="1008"/>
+          <w:ilvl w:val="0"/>
+        </w:numPr>
+      </w:pPr>
+      <w:r>
+        <w:t xml:space="preserve">Led a new team, charged with reduction of both AWS costs and technical debt. Responsible for a mix of greenfield and legacy components.</w:t>
       </w:r>
     </w:p>
     <w:p>
@@ -686,31 +686,7 @@
         </w:numPr>
       </w:pPr>
       <w:r>
-        <w:t xml:space="preserve">Led a new team, charged with reduction of both AWS costs and technical debt. Developed greenfield components and maintained legacy.</w:t>
-      </w:r>
-    </w:p>
-    <w:p>
-      <w:pPr>
-        <w:pStyle w:val="Compact"/>
-        <w:numPr>
-          <w:numId w:val="1008"/>
-          <w:ilvl w:val="0"/>
-        </w:numPr>
-      </w:pPr>
-      <w:r>
-        <w:t xml:space="preserve">Maintenance of legacy Perl apps and CI.</w:t>
-      </w:r>
-    </w:p>
-    <w:p>
-      <w:pPr>
-        <w:pStyle w:val="Compact"/>
-        <w:numPr>
-          <w:numId w:val="1008"/>
-          <w:ilvl w:val="0"/>
-        </w:numPr>
-      </w:pPr>
-      <w:r>
-        <w:t xml:space="preserve">Working environment: Agile with Kanban("Scrumban"), TDD/BDD (Java/Ruby). Some pair programming.</w:t>
+        <w:t xml:space="preserve">Working environment: Agile with Kanban("Scrumban"), TDD/BDD (Java/Ruby). Pair programming (where appropriate).</w:t>
       </w:r>
     </w:p>
     <w:p>
@@ -752,7 +728,7 @@
         </w:numPr>
       </w:pPr>
       <w:r>
-        <w:t xml:space="preserve">Ongoing tech lead responsibility for the iPlayer's core "Media Selector" component - now at 18 million+ req/day, and ultra-reliably providing secure end-user access to BBC audio and video.</w:t>
+        <w:t xml:space="preserve">Ongoing tech lead responsibility for selected iPlayer's core services - then supporting 18 million+ req/day.</w:t>
       </w:r>
     </w:p>
     <w:p>
@@ -764,7 +740,7 @@
         </w:numPr>
       </w:pPr>
       <w:r>
-        <w:t xml:space="preserve">Designed and delivered a secure SAML gateway for Xbox iPlayer product, which is also used for delivery of paid content to the new BBC Store product.</w:t>
+        <w:t xml:space="preserve">Designed and delivered a secure SAML gateway supporting the "BBC Store" and the "Xbox iPlayer" products.</w:t>
       </w:r>
     </w:p>
     <w:p>
@@ -899,6 +875,50 @@
       </w:pPr>
       <w:r>
         <w:t xml:space="preserve">Some Java work (Eclipse/Tomcat/Hibernate/PostgreSQL)</w:t>
+      </w:r>
+    </w:p>
+    <w:p>
+      <w:pPr>
+        <w:pStyle w:val="Heading3"/>
+      </w:pPr>
+      <w:bookmarkStart w:id="37" w:name="best-scarper-ltd"/>
+      <w:bookmarkEnd w:id="37"/>
+      <w:r>
+        <w:t xml:space="preserve">1999-2005 Best Scarper Ltd</w:t>
+      </w:r>
+    </w:p>
+    <w:p>
+      <w:pPr>
+        <w:pStyle w:val="Compact"/>
+        <w:numPr>
+          <w:numId w:val="1013"/>
+          <w:ilvl w:val="0"/>
+        </w:numPr>
+      </w:pPr>
+      <w:r>
+        <w:t xml:space="preserve">Providing freelance software engineering services. Multiple clients.</w:t>
+      </w:r>
+    </w:p>
+    <w:p>
+      <w:pPr>
+        <w:pStyle w:val="Heading3"/>
+      </w:pPr>
+      <w:bookmarkStart w:id="38" w:name="granada-learning-ltd"/>
+      <w:bookmarkEnd w:id="38"/>
+      <w:r>
+        <w:t xml:space="preserve">1993-1999 Granada Learning Ltd</w:t>
+      </w:r>
+    </w:p>
+    <w:p>
+      <w:pPr>
+        <w:pStyle w:val="Compact"/>
+        <w:numPr>
+          <w:numId w:val="1014"/>
+          <w:ilvl w:val="0"/>
+        </w:numPr>
+      </w:pPr>
+      <w:r>
+        <w:t xml:space="preserve">Software Engineer - Windows/Acorn/C++ - Educational Multimedia CD-ROM Development</w:t>
       </w:r>
     </w:p>
     <w:sectPr/>
@@ -994,7 +1014,7 @@
     </w:lvl>
   </w:abstractNum>
   <w:abstractNum w:abstractNumId="990">
-    <w:nsid w:val="9dd4f2d2"/>
+    <w:nsid w:val="53115749"/>
     <w:multiLevelType w:val="multilevel"/>
     <w:lvl w:ilvl="0">
       <w:numFmt w:val="bullet"/>
@@ -1075,7 +1095,7 @@
     </w:lvl>
   </w:abstractNum>
   <w:abstractNum w:abstractNumId="991">
-    <w:nsid w:val="55b087b4"/>
+    <w:nsid w:val="f506569e"/>
     <w:multiLevelType w:val="multilevel"/>
     <w:lvl w:ilvl="0">
       <w:numFmt w:val="bullet"/>
@@ -1195,6 +1215,12 @@
     <w:abstractNumId w:val="991"/>
   </w:num>
   <w:num w:numId="1012">
+    <w:abstractNumId w:val="991"/>
+  </w:num>
+  <w:num w:numId="1013">
+    <w:abstractNumId w:val="991"/>
+  </w:num>
+  <w:num w:numId="1014">
     <w:abstractNumId w:val="991"/>
   </w:num>
 </w:numbering>

</xml_diff>

<commit_message>
rebuild pages at 0051f01
</commit_message>
<xml_diff>
--- a/ashley.hindmarsh.cv.docx
+++ b/ashley.hindmarsh.cv.docx
@@ -6,10 +6,20 @@
       <w:pPr>
         <w:pStyle w:val="Heading1"/>
       </w:pPr>
-      <w:bookmarkStart w:id="21" w:name="ashley-hindmarsh---curriculum-vitae---5-apr-2016"/>
+      <w:bookmarkStart w:id="21" w:name="ashley-hindmarsh---curriculum-vitae---october-2016"/>
       <w:bookmarkEnd w:id="21"/>
       <w:r>
-        <w:t xml:space="preserve">Ashley Hindmarsh - Curriculum Vitae - 5 Apr 2016</w:t>
+        <w:t xml:space="preserve">Ashley Hindmarsh - Curriculum Vitae - October 2016</w:t>
+      </w:r>
+    </w:p>
+    <w:p>
+      <w:pPr>
+        <w:pStyle w:val="Heading1"/>
+      </w:pPr>
+      <w:bookmarkStart w:id="22" w:name="experienced-contract-java-and-perl-developer."/>
+      <w:bookmarkEnd w:id="22"/>
+      <w:r>
+        <w:t xml:space="preserve">Experienced contract Java and Perl developer.</w:t>
       </w:r>
     </w:p>
     <w:p>
@@ -68,7 +78,19 @@
           <w:ilvl w:val="0"/>
         </w:numPr>
       </w:pPr>
-      <w:hyperlink r:id="rId22">
+      <w:r>
+        <w:t xml:space="preserve">Security Clearance: Disclosure Scotland</w:t>
+      </w:r>
+    </w:p>
+    <w:p>
+      <w:pPr>
+        <w:pStyle w:val="Compact"/>
+        <w:numPr>
+          <w:numId w:val="1001"/>
+          <w:ilvl w:val="0"/>
+        </w:numPr>
+      </w:pPr>
+      <w:hyperlink r:id="rId23">
         <w:r>
           <w:rPr>
             <w:rStyle w:val="Link"/>
@@ -91,7 +113,7 @@
       <w:r>
         <w:t xml:space="preserve"> </w:t>
       </w:r>
-      <w:hyperlink r:id="rId23">
+      <w:hyperlink r:id="rId24">
         <w:r>
           <w:rPr>
             <w:rStyle w:val="Link"/>
@@ -116,8 +138,8 @@
       <w:pPr>
         <w:pStyle w:val="Heading2"/>
       </w:pPr>
-      <w:bookmarkStart w:id="24" w:name="summary"/>
-      <w:bookmarkEnd w:id="24"/>
+      <w:bookmarkStart w:id="25" w:name="summary"/>
+      <w:bookmarkEnd w:id="25"/>
       <w:r>
         <w:t xml:space="preserve">Summary</w:t>
       </w:r>
@@ -131,7 +153,7 @@
         </w:numPr>
       </w:pPr>
       <w:r>
-        <w:t xml:space="preserve">Experienced Java and Perl developer.</w:t>
+        <w:t xml:space="preserve">Recent, relevant experience in Agile and DevOps environments, continuous integration/delivery (CI/CD) to Cloud platforms.</w:t>
       </w:r>
     </w:p>
     <w:p>
@@ -143,7 +165,7 @@
         </w:numPr>
       </w:pPr>
       <w:r>
-        <w:t xml:space="preserve">Recent, relevant experience in Agile and DevOps environments, continuous integration/delivery (CI/CD) to Cloud platforms.</w:t>
+        <w:t xml:space="preserve">Tech lead on key customer-facing systems for the BBC - the power behind iPlayer.</w:t>
       </w:r>
     </w:p>
     <w:p>
@@ -155,7 +177,7 @@
         </w:numPr>
       </w:pPr>
       <w:r>
-        <w:t xml:space="preserve">Tech lead on key customer-facing systems for the BBC - the power behind iPlayer.</w:t>
+        <w:t xml:space="preserve">Team lead on the (award-winning) BBC Video Factory portfolio - bringing over a million hours of content to all devices.</w:t>
       </w:r>
     </w:p>
     <w:p>
@@ -167,18 +189,6 @@
         </w:numPr>
       </w:pPr>
       <w:r>
-        <w:t xml:space="preserve">Team lead on the (award-winning) BBC Video Factory portfolio - bringing over a million hours of content to all devices.</w:t>
-      </w:r>
-    </w:p>
-    <w:p>
-      <w:pPr>
-        <w:pStyle w:val="Compact"/>
-        <w:numPr>
-          <w:numId w:val="1002"/>
-          <w:ilvl w:val="0"/>
-        </w:numPr>
-      </w:pPr>
-      <w:r>
         <w:t xml:space="preserve">Distributed high-availability SOA/web services, and message-oriented backend systems.</w:t>
       </w:r>
     </w:p>
@@ -186,8 +196,8 @@
       <w:pPr>
         <w:pStyle w:val="Heading2"/>
       </w:pPr>
-      <w:bookmarkStart w:id="25" w:name="technical"/>
-      <w:bookmarkEnd w:id="25"/>
+      <w:bookmarkStart w:id="26" w:name="technical"/>
+      <w:bookmarkEnd w:id="26"/>
       <w:r>
         <w:t xml:space="preserve">Technical</w:t>
       </w:r>
@@ -196,8 +206,8 @@
       <w:pPr>
         <w:pStyle w:val="Heading3"/>
       </w:pPr>
-      <w:bookmarkStart w:id="26" w:name="development"/>
-      <w:bookmarkEnd w:id="26"/>
+      <w:bookmarkStart w:id="27" w:name="development"/>
+      <w:bookmarkEnd w:id="27"/>
       <w:r>
         <w:t xml:space="preserve">Development</w:t>
       </w:r>
@@ -238,7 +248,7 @@
         </w:numPr>
       </w:pPr>
       <w:r>
-        <w:t xml:space="preserve">Java (5+ years): Spring, Camel, Java8 features, concurrency/threading, JMS, TDD/BDD (JUnit, Mockito, Cucumber-JVM), Servlets, REST (JAX-RS/Jersey), Maven, JAXB, Jackson, Protobuf, Guava, Commons, Hibernate (limited), DropWizard.</w:t>
+        <w:t xml:space="preserve">Java (5+ years): Oracle Certified Associate, Java SE 8 Programmer. Spring, Camel, Java8 features, concurrency/threading, JMS, TDD/BDD (JUnit, Mockito, Cucumber-JVM), Servlets, REST (JAX-RS/Jersey), Maven, JAXB, Jackson, Protobuf, Guava, Commons, Hibernate (limited), DropWizard.</w:t>
       </w:r>
     </w:p>
     <w:p>
@@ -329,8 +339,8 @@
       <w:pPr>
         <w:pStyle w:val="Heading3"/>
       </w:pPr>
-      <w:bookmarkStart w:id="27" w:name="data-and-data-processing"/>
-      <w:bookmarkEnd w:id="27"/>
+      <w:bookmarkStart w:id="28" w:name="data-and-data-processing"/>
+      <w:bookmarkEnd w:id="28"/>
       <w:r>
         <w:t xml:space="preserve">Data and data processing</w:t>
       </w:r>
@@ -387,8 +397,8 @@
       <w:pPr>
         <w:pStyle w:val="Heading3"/>
       </w:pPr>
-      <w:bookmarkStart w:id="28" w:name="delivery"/>
-      <w:bookmarkEnd w:id="28"/>
+      <w:bookmarkStart w:id="29" w:name="delivery"/>
+      <w:bookmarkEnd w:id="29"/>
       <w:r>
         <w:t xml:space="preserve">Delivery</w:t>
       </w:r>
@@ -481,8 +491,8 @@
       <w:pPr>
         <w:pStyle w:val="Heading2"/>
       </w:pPr>
-      <w:bookmarkStart w:id="29" w:name="experience"/>
-      <w:bookmarkEnd w:id="29"/>
+      <w:bookmarkStart w:id="30" w:name="experience"/>
+      <w:bookmarkEnd w:id="30"/>
       <w:r>
         <w:t xml:space="preserve">Experience</w:t>
       </w:r>
@@ -491,8 +501,8 @@
       <w:pPr>
         <w:pStyle w:val="Heading3"/>
       </w:pPr>
-      <w:bookmarkStart w:id="30" w:name="aug-2015-present-contracting-services-ta-belle-software"/>
-      <w:bookmarkEnd w:id="30"/>
+      <w:bookmarkStart w:id="31" w:name="aug-2015-present-contracting-services-ta-belle-software"/>
+      <w:bookmarkEnd w:id="31"/>
       <w:r>
         <w:t xml:space="preserve">Aug 2015-present: Contracting services t/a "Belle Software"</w:t>
       </w:r>
@@ -502,7 +512,7 @@
         <w:rPr>
           <w:b/>
         </w:rPr>
-        <w:t xml:space="preserve">Lead Software Engineer (SEO)</w:t>
+        <w:t xml:space="preserve">Senior Software Engineer (SEO)</w:t>
       </w:r>
       <w:r>
         <w:t xml:space="preserve"> </w:t>
@@ -544,7 +554,7 @@
         </w:numPr>
       </w:pPr>
       <w:r>
-        <w:t xml:space="preserve">Perl, Java, HTML/CSS, Javascript, Perl, Google APIs, Google Analytics, AWS Redshift, Birst BI tools.</w:t>
+        <w:t xml:space="preserve">Perl, Python, Google APIs, Google Analytics, AWS Redshift, Birst BI tools. Some HTML/CSS/Javascript.</w:t>
       </w:r>
     </w:p>
     <w:p>
@@ -570,7 +580,7 @@
         </w:numPr>
       </w:pPr>
       <w:r>
-        <w:t xml:space="preserve">Working within small Agile teamss, developing services to support both OTT client-facing and back-end APIs.</w:t>
+        <w:t xml:space="preserve">Working within small Agile teams, developing high-volume Web services to support both OTT client-facing and back-end APIs.</w:t>
       </w:r>
     </w:p>
     <w:p>
@@ -601,8 +611,8 @@
       <w:pPr>
         <w:pStyle w:val="Heading3"/>
       </w:pPr>
-      <w:bookmarkStart w:id="31" w:name="aug2015-bbc-digital---media-services"/>
-      <w:bookmarkEnd w:id="31"/>
+      <w:bookmarkStart w:id="32" w:name="aug2015-bbc-digital---media-services"/>
+      <w:bookmarkEnd w:id="32"/>
       <w:r>
         <w:t xml:space="preserve">2014-(Aug)2015: BBC Digital - Media Services</w:t>
       </w:r>
@@ -641,7 +651,7 @@
       <w:r>
         <w:t xml:space="preserve"> </w:t>
       </w:r>
-      <w:hyperlink r:id="rId32">
+      <w:hyperlink r:id="rId33">
         <w:r>
           <w:rPr>
             <w:rStyle w:val="Link"/>
@@ -693,8 +703,8 @@
       <w:pPr>
         <w:pStyle w:val="Heading3"/>
       </w:pPr>
-      <w:bookmarkStart w:id="33" w:name="bbc-future-media---publishing-services"/>
-      <w:bookmarkEnd w:id="33"/>
+      <w:bookmarkStart w:id="34" w:name="bbc-future-media---publishing-services"/>
+      <w:bookmarkEnd w:id="34"/>
       <w:r>
         <w:t xml:space="preserve">2012-2014: BBC Future Media - Publishing Services</w:t>
       </w:r>
@@ -759,8 +769,8 @@
       <w:pPr>
         <w:pStyle w:val="Heading3"/>
       </w:pPr>
-      <w:bookmarkStart w:id="34" w:name="bbc-future-media---online-technology-group"/>
-      <w:bookmarkEnd w:id="34"/>
+      <w:bookmarkStart w:id="35" w:name="bbc-future-media---online-technology-group"/>
+      <w:bookmarkEnd w:id="35"/>
       <w:r>
         <w:t xml:space="preserve">2008-2012: BBC Future Media - Online Technology Group</w:t>
       </w:r>
@@ -825,8 +835,8 @@
       <w:pPr>
         <w:pStyle w:val="Heading3"/>
       </w:pPr>
-      <w:bookmarkStart w:id="35" w:name="caiw-netwerken-contract"/>
-      <w:bookmarkEnd w:id="35"/>
+      <w:bookmarkStart w:id="36" w:name="caiw-netwerken-contract"/>
+      <w:bookmarkEnd w:id="36"/>
       <w:r>
         <w:t xml:space="preserve">2007-2008 CAIW Netwerken (contract)</w:t>
       </w:r>
@@ -847,8 +857,8 @@
       <w:pPr>
         <w:pStyle w:val="Heading3"/>
       </w:pPr>
-      <w:bookmarkStart w:id="36" w:name="semantico-ltd"/>
-      <w:bookmarkEnd w:id="36"/>
+      <w:bookmarkStart w:id="37" w:name="semantico-ltd"/>
+      <w:bookmarkEnd w:id="37"/>
       <w:r>
         <w:t xml:space="preserve">2005-2007 Semantico Ltd</w:t>
       </w:r>
@@ -881,8 +891,8 @@
       <w:pPr>
         <w:pStyle w:val="Heading3"/>
       </w:pPr>
-      <w:bookmarkStart w:id="37" w:name="best-scarper-ltd"/>
-      <w:bookmarkEnd w:id="37"/>
+      <w:bookmarkStart w:id="38" w:name="best-scarper-ltd"/>
+      <w:bookmarkEnd w:id="38"/>
       <w:r>
         <w:t xml:space="preserve">1999-2005 Best Scarper Ltd</w:t>
       </w:r>
@@ -903,8 +913,8 @@
       <w:pPr>
         <w:pStyle w:val="Heading3"/>
       </w:pPr>
-      <w:bookmarkStart w:id="38" w:name="granada-learning-ltd"/>
-      <w:bookmarkEnd w:id="38"/>
+      <w:bookmarkStart w:id="39" w:name="granada-learning-ltd"/>
+      <w:bookmarkEnd w:id="39"/>
       <w:r>
         <w:t xml:space="preserve">1993-1999 Granada Learning Ltd</w:t>
       </w:r>
@@ -1014,7 +1024,7 @@
     </w:lvl>
   </w:abstractNum>
   <w:abstractNum w:abstractNumId="990">
-    <w:nsid w:val="53115749"/>
+    <w:nsid w:val="57924b2b"/>
     <w:multiLevelType w:val="multilevel"/>
     <w:lvl w:ilvl="0">
       <w:numFmt w:val="bullet"/>
@@ -1095,7 +1105,7 @@
     </w:lvl>
   </w:abstractNum>
   <w:abstractNum w:abstractNumId="991">
-    <w:nsid w:val="f506569e"/>
+    <w:nsid w:val="e518f0bf"/>
     <w:multiLevelType w:val="multilevel"/>
     <w:lvl w:ilvl="0">
       <w:numFmt w:val="bullet"/>

</xml_diff>